<commit_message>
did a bit of work on the docx
</commit_message>
<xml_diff>
--- a/LOGAN_OLDING_KINGSHIGHSCHOOL_GAMES/LOGAN_OLDING_KINGSHIGHSCHOOL_GAMES.docx
+++ b/LOGAN_OLDING_KINGSHIGHSCHOOL_GAMES/LOGAN_OLDING_KINGSHIGHSCHOOL_GAMES.docx
@@ -24,20 +24,56 @@
           <w:szCs w:val="28"/>
         </w:rPr>
       </w:pPr>
-    </w:p>
-    <w:p>
-      <w:pPr>
-        <w:rPr>
-          <w:sz w:val="28"/>
-          <w:szCs w:val="28"/>
-        </w:rPr>
-      </w:pPr>
-      <w:r>
-        <w:rPr>
-          <w:sz w:val="28"/>
-          <w:szCs w:val="28"/>
-        </w:rPr>
-        <w:t>Transition Point is a exploration game that came up as an idea while I was on a walk late at night in the city.</w:t>
+      <w:r>
+        <w:rPr>
+          <w:sz w:val="28"/>
+          <w:szCs w:val="28"/>
+        </w:rPr>
+        <w:t xml:space="preserve">Transition Point is </w:t>
+      </w:r>
+      <w:r>
+        <w:rPr>
+          <w:sz w:val="28"/>
+          <w:szCs w:val="28"/>
+        </w:rPr>
+        <w:t>an</w:t>
+      </w:r>
+      <w:r>
+        <w:rPr>
+          <w:sz w:val="28"/>
+          <w:szCs w:val="28"/>
+        </w:rPr>
+        <w:t xml:space="preserve"> exploration game that came up as an idea while I was on a walk late at night in the city.</w:t>
+      </w:r>
+    </w:p>
+    <w:p>
+      <w:pPr>
+        <w:rPr>
+          <w:sz w:val="28"/>
+          <w:szCs w:val="28"/>
+        </w:rPr>
+      </w:pPr>
+      <w:r>
+        <w:rPr>
+          <w:sz w:val="28"/>
+          <w:szCs w:val="28"/>
+        </w:rPr>
+        <w:t>The game was based around the feeling that I had during that walk. The peace that I felt due to there being no people is something that I want to share with others.</w:t>
+      </w:r>
+    </w:p>
+    <w:p>
+      <w:pPr>
+        <w:rPr>
+          <w:sz w:val="28"/>
+          <w:szCs w:val="28"/>
+        </w:rPr>
+      </w:pPr>
+      <w:r>
+        <w:rPr>
+          <w:sz w:val="28"/>
+          <w:szCs w:val="28"/>
+        </w:rPr>
+        <w:t xml:space="preserve"> </w:t>
       </w:r>
     </w:p>
     <w:p>
@@ -83,41 +119,73 @@
           <w:sz w:val="28"/>
           <w:szCs w:val="28"/>
         </w:rPr>
-        <w:t>The gameplay loop of the game is to explore an area that looks similar to a place you have already been.</w:t>
-      </w:r>
-    </w:p>
-    <w:p>
-      <w:pPr>
-        <w:rPr>
-          <w:sz w:val="28"/>
-          <w:szCs w:val="28"/>
-        </w:rPr>
-      </w:pPr>
-    </w:p>
-    <w:p>
-      <w:pPr>
-        <w:rPr>
-          <w:sz w:val="28"/>
-          <w:szCs w:val="28"/>
-        </w:rPr>
-      </w:pPr>
-      <w:proofErr w:type="spellStart"/>
-      <w:r>
-        <w:rPr>
-          <w:sz w:val="28"/>
-          <w:szCs w:val="28"/>
-        </w:rPr>
-        <w:t>E.g</w:t>
-      </w:r>
-      <w:proofErr w:type="spellEnd"/>
-    </w:p>
-    <w:p>
-      <w:pPr>
-        <w:rPr>
-          <w:sz w:val="28"/>
-          <w:szCs w:val="28"/>
-        </w:rPr>
-      </w:pPr>
+        <w:t xml:space="preserve">The gameplay loop of the game is to explore an area that looks </w:t>
+      </w:r>
+      <w:r>
+        <w:rPr>
+          <w:sz w:val="28"/>
+          <w:szCs w:val="28"/>
+        </w:rPr>
+        <w:t>like</w:t>
+      </w:r>
+      <w:r>
+        <w:rPr>
+          <w:sz w:val="28"/>
+          <w:szCs w:val="28"/>
+        </w:rPr>
+        <w:t xml:space="preserve"> a place you </w:t>
+      </w:r>
+      <w:r>
+        <w:rPr>
+          <w:sz w:val="28"/>
+          <w:szCs w:val="28"/>
+        </w:rPr>
+        <w:t>may have</w:t>
+      </w:r>
+      <w:r>
+        <w:rPr>
+          <w:sz w:val="28"/>
+          <w:szCs w:val="28"/>
+        </w:rPr>
+        <w:t xml:space="preserve"> already been</w:t>
+      </w:r>
+      <w:r>
+        <w:rPr>
+          <w:sz w:val="28"/>
+          <w:szCs w:val="28"/>
+        </w:rPr>
+        <w:t xml:space="preserve"> in</w:t>
+      </w:r>
+      <w:r>
+        <w:rPr>
+          <w:sz w:val="28"/>
+          <w:szCs w:val="28"/>
+        </w:rPr>
+        <w:t>.</w:t>
+      </w:r>
+    </w:p>
+    <w:p>
+      <w:pPr>
+        <w:rPr>
+          <w:sz w:val="28"/>
+          <w:szCs w:val="28"/>
+        </w:rPr>
+      </w:pPr>
+    </w:p>
+    <w:p>
+      <w:pPr>
+        <w:rPr>
+          <w:sz w:val="28"/>
+          <w:szCs w:val="28"/>
+        </w:rPr>
+      </w:pPr>
+      <w:r>
+        <w:rPr>
+          <w:sz w:val="28"/>
+          <w:szCs w:val="28"/>
+        </w:rPr>
+        <w:t>Example:</w:t>
+      </w:r>
     </w:p>
     <w:p>
       <w:pPr>
@@ -141,29 +209,22 @@
           <w:szCs w:val="28"/>
         </w:rPr>
       </w:pPr>
-    </w:p>
-    <w:p>
-      <w:pPr>
-        <w:rPr>
-          <w:sz w:val="28"/>
-          <w:szCs w:val="28"/>
-        </w:rPr>
-      </w:pPr>
-      <w:r>
-        <w:rPr>
-          <w:sz w:val="28"/>
-          <w:szCs w:val="28"/>
-        </w:rPr>
-        <w:t>A office complex with computers left on.</w:t>
-      </w:r>
-    </w:p>
-    <w:p>
-      <w:pPr>
-        <w:rPr>
-          <w:sz w:val="28"/>
-          <w:szCs w:val="28"/>
-        </w:rPr>
-      </w:pPr>
+      <w:proofErr w:type="gramStart"/>
+      <w:r>
+        <w:rPr>
+          <w:sz w:val="28"/>
+          <w:szCs w:val="28"/>
+        </w:rPr>
+        <w:t>A</w:t>
+      </w:r>
+      <w:proofErr w:type="gramEnd"/>
+      <w:r>
+        <w:rPr>
+          <w:sz w:val="28"/>
+          <w:szCs w:val="28"/>
+        </w:rPr>
+        <w:t xml:space="preserve"> office complex with computers left on.</w:t>
+      </w:r>
     </w:p>
     <w:p>
       <w:pPr>
@@ -200,6 +261,29 @@
           <w:sz w:val="28"/>
           <w:szCs w:val="28"/>
         </w:rPr>
+        <w:t>The objective is to find the way back to where you came from you do this by finding out of place objects and traveling between levels through either a linear or non-linear format.</w:t>
+      </w:r>
+    </w:p>
+    <w:p>
+      <w:pPr>
+        <w:rPr>
+          <w:sz w:val="28"/>
+          <w:szCs w:val="28"/>
+        </w:rPr>
+      </w:pPr>
+    </w:p>
+    <w:p>
+      <w:pPr>
+        <w:rPr>
+          <w:sz w:val="28"/>
+          <w:szCs w:val="28"/>
+        </w:rPr>
+      </w:pPr>
+      <w:r>
+        <w:rPr>
+          <w:sz w:val="28"/>
+          <w:szCs w:val="28"/>
+        </w:rPr>
         <w:t>## Aesthetics</w:t>
       </w:r>
     </w:p>
@@ -215,7 +299,21 @@
           <w:sz w:val="28"/>
           <w:szCs w:val="28"/>
         </w:rPr>
-        <w:t>The aesthetics of the game are based</w:t>
+        <w:t xml:space="preserve">The aesthetics of the game are </w:t>
+      </w:r>
+      <w:r>
+        <w:rPr>
+          <w:sz w:val="28"/>
+          <w:szCs w:val="28"/>
+        </w:rPr>
+        <w:t>a self-imposed limitation to create recognizable locations with the lowest amount of detail required</w:t>
+      </w:r>
+      <w:r>
+        <w:rPr>
+          <w:sz w:val="28"/>
+          <w:szCs w:val="28"/>
+        </w:rPr>
+        <w:t>.</w:t>
       </w:r>
     </w:p>
     <w:p>
@@ -247,27 +345,35 @@
         </w:rPr>
         <w:t>Logan J. Olding</w:t>
       </w:r>
-    </w:p>
-    <w:p>
-      <w:pPr>
-        <w:rPr>
-          <w:sz w:val="28"/>
-          <w:szCs w:val="28"/>
-        </w:rPr>
-      </w:pPr>
-    </w:p>
-    <w:p>
-      <w:pPr>
-        <w:rPr>
-          <w:sz w:val="28"/>
-          <w:szCs w:val="28"/>
-        </w:rPr>
-      </w:pPr>
-      <w:r>
-        <w:rPr>
-          <w:sz w:val="28"/>
-          <w:szCs w:val="28"/>
-        </w:rPr>
+      <w:r>
+        <w:rPr>
+          <w:sz w:val="28"/>
+          <w:szCs w:val="28"/>
+        </w:rPr>
+        <w:tab/>
+      </w:r>
+    </w:p>
+    <w:p>
+      <w:pPr>
+        <w:rPr>
+          <w:sz w:val="28"/>
+          <w:szCs w:val="28"/>
+        </w:rPr>
+      </w:pPr>
+    </w:p>
+    <w:p>
+      <w:pPr>
+        <w:rPr>
+          <w:sz w:val="28"/>
+          <w:szCs w:val="28"/>
+        </w:rPr>
+      </w:pPr>
+      <w:r>
+        <w:rPr>
+          <w:sz w:val="28"/>
+          <w:szCs w:val="28"/>
+        </w:rPr>
+        <w:lastRenderedPageBreak/>
         <w:t>Kings High School</w:t>
       </w:r>
     </w:p>
@@ -308,7 +414,6 @@
           <w:sz w:val="28"/>
           <w:szCs w:val="28"/>
         </w:rPr>
-        <w:lastRenderedPageBreak/>
         <w:t>0220908669</w:t>
       </w:r>
     </w:p>

</xml_diff>